<commit_message>
manuel developpeur à jour et modifié
j'ai rajouté l'arborescence
</commit_message>
<xml_diff>
--- a/Manuel_développeur.docx
+++ b/Manuel_développeur.docx
@@ -13,6 +13,70 @@
           <w:szCs w:val="84"/>
         </w:rPr>
       </w:pPr>
+      <w:r>
+        <w:rPr>
+          <w:noProof/>
+          <w:color w:val="76923C" w:themeColor="accent3" w:themeShade="BF"/>
+          <w:sz w:val="84"/>
+          <w:szCs w:val="84"/>
+          <w:lang w:eastAsia="fr-FR"/>
+        </w:rPr>
+        <w:drawing>
+          <wp:anchor distT="0" distB="0" distL="114300" distR="114300" simplePos="0" relativeHeight="251659264" behindDoc="0" locked="0" layoutInCell="1" allowOverlap="1">
+            <wp:simplePos x="0" y="0"/>
+            <wp:positionH relativeFrom="column">
+              <wp:posOffset>3318510</wp:posOffset>
+            </wp:positionH>
+            <wp:positionV relativeFrom="paragraph">
+              <wp:posOffset>-80645</wp:posOffset>
+            </wp:positionV>
+            <wp:extent cx="1250968" cy="1266825"/>
+            <wp:effectExtent l="0" t="0" r="6350" b="0"/>
+            <wp:wrapNone/>
+            <wp:docPr id="2" name="Image 2"/>
+            <wp:cNvGraphicFramePr>
+              <a:graphicFrameLocks xmlns:a="http://schemas.openxmlformats.org/drawingml/2006/main" noChangeAspect="1"/>
+            </wp:cNvGraphicFramePr>
+            <a:graphic xmlns:a="http://schemas.openxmlformats.org/drawingml/2006/main">
+              <a:graphicData uri="http://schemas.openxmlformats.org/drawingml/2006/picture">
+                <pic:pic xmlns:pic="http://schemas.openxmlformats.org/drawingml/2006/picture">
+                  <pic:nvPicPr>
+                    <pic:cNvPr id="0" name="LogoL3M.png"/>
+                    <pic:cNvPicPr/>
+                  </pic:nvPicPr>
+                  <pic:blipFill>
+                    <a:blip r:embed="rId9" cstate="print">
+                      <a:extLst>
+                        <a:ext uri="{28A0092B-C50C-407E-A947-70E740481C1C}">
+                          <a14:useLocalDpi xmlns:a14="http://schemas.microsoft.com/office/drawing/2010/main" val="0"/>
+                        </a:ext>
+                      </a:extLst>
+                    </a:blip>
+                    <a:stretch>
+                      <a:fillRect/>
+                    </a:stretch>
+                  </pic:blipFill>
+                  <pic:spPr>
+                    <a:xfrm>
+                      <a:off x="0" y="0"/>
+                      <a:ext cx="1250968" cy="1266825"/>
+                    </a:xfrm>
+                    <a:prstGeom prst="rect">
+                      <a:avLst/>
+                    </a:prstGeom>
+                  </pic:spPr>
+                </pic:pic>
+              </a:graphicData>
+            </a:graphic>
+            <wp14:sizeRelH relativeFrom="page">
+              <wp14:pctWidth>0</wp14:pctWidth>
+            </wp14:sizeRelH>
+            <wp14:sizeRelV relativeFrom="page">
+              <wp14:pctHeight>0</wp14:pctHeight>
+            </wp14:sizeRelV>
+          </wp:anchor>
+        </w:drawing>
+      </w:r>
       <w:r>
         <w:rPr>
           <w:color w:val="76923C" w:themeColor="accent3" w:themeShade="BF"/>
@@ -66,7 +130,7 @@
                     <pic:cNvPicPr/>
                   </pic:nvPicPr>
                   <pic:blipFill>
-                    <a:blip r:embed="rId9" cstate="print">
+                    <a:blip r:embed="rId10" cstate="print">
                       <a:extLst>
                         <a:ext uri="{28A0092B-C50C-407E-A947-70E740481C1C}">
                           <a14:useLocalDpi xmlns:a14="http://schemas.microsoft.com/office/drawing/2010/main" val="0"/>
@@ -3018,13 +3082,7 @@
         <w:ind w:firstLine="360"/>
       </w:pPr>
       <w:r>
-        <w:t xml:space="preserve">Si on est chef d’équipe, on obtiendra le droit de définir la localisation de </w:t>
-      </w:r>
-      <w:r>
-        <w:t>sa batterie</w:t>
-      </w:r>
-      <w:r>
-        <w:t>.</w:t>
+        <w:t>Si on est chef d’équipe, on obtiendra le droit de définir la localisation de sa batterie.</w:t>
       </w:r>
     </w:p>
     <w:p>
@@ -3139,20 +3197,767 @@
         <w:t>Finalement, au chargement de la page, on initialise la carte et l’affichage des boutons.</w:t>
       </w:r>
     </w:p>
+    <w:p>
+      <w:pPr>
+        <w:jc w:val="left"/>
+      </w:pPr>
+      <w:r>
+        <w:br w:type="page"/>
+      </w:r>
+    </w:p>
+    <w:p>
+      <w:pPr>
+        <w:pStyle w:val="Titre2"/>
+      </w:pPr>
+      <w:r>
+        <w:lastRenderedPageBreak/>
+        <w:t>Arborescence des fonctions</w:t>
+      </w:r>
+    </w:p>
     <w:p/>
     <w:p>
       <w:pPr>
-        <w:rPr>
-          <w:sz w:val="52"/>
-          <w:szCs w:val="52"/>
-        </w:rPr>
-      </w:pPr>
+        <w:ind w:firstLine="360"/>
+      </w:pPr>
+      <w:r>
+        <w:t>Voici un tableau récapitulatif de l’emplacement des appels des fonctions.</w:t>
+      </w:r>
+    </w:p>
+    <w:tbl>
+      <w:tblPr>
+        <w:tblStyle w:val="Grillecouleur-Accent3"/>
+        <w:tblW w:w="0" w:type="auto"/>
+        <w:tblBorders>
+          <w:top w:val="single" w:sz="4" w:space="0" w:color="auto"/>
+          <w:left w:val="single" w:sz="4" w:space="0" w:color="auto"/>
+          <w:bottom w:val="single" w:sz="4" w:space="0" w:color="auto"/>
+          <w:right w:val="single" w:sz="4" w:space="0" w:color="auto"/>
+          <w:insideH w:val="single" w:sz="4" w:space="0" w:color="auto"/>
+          <w:insideV w:val="single" w:sz="4" w:space="0" w:color="auto"/>
+        </w:tblBorders>
+        <w:tblLook w:val="04A0" w:firstRow="1" w:lastRow="0" w:firstColumn="1" w:lastColumn="0" w:noHBand="0" w:noVBand="1"/>
+      </w:tblPr>
+      <w:tblGrid>
+        <w:gridCol w:w="4606"/>
+        <w:gridCol w:w="4606"/>
+      </w:tblGrid>
+      <w:tr>
+        <w:trPr>
+          <w:cnfStyle w:val="100000000000" w:firstRow="1" w:lastRow="0" w:firstColumn="0" w:lastColumn="0" w:oddVBand="0" w:evenVBand="0" w:oddHBand="0" w:evenHBand="0" w:firstRowFirstColumn="0" w:firstRowLastColumn="0" w:lastRowFirstColumn="0" w:lastRowLastColumn="0"/>
+        </w:trPr>
+        <w:tc>
+          <w:tcPr>
+            <w:cnfStyle w:val="001000000000" w:firstRow="0" w:lastRow="0" w:firstColumn="1" w:lastColumn="0" w:oddVBand="0" w:evenVBand="0" w:oddHBand="0" w:evenHBand="0" w:firstRowFirstColumn="0" w:firstRowLastColumn="0" w:lastRowFirstColumn="0" w:lastRowLastColumn="0"/>
+            <w:tcW w:w="4606" w:type="dxa"/>
+            <w:shd w:val="clear" w:color="auto" w:fill="76923C" w:themeFill="accent3" w:themeFillShade="BF"/>
+          </w:tcPr>
+          <w:p>
+            <w:pPr>
+              <w:jc w:val="center"/>
+              <w:rPr>
+                <w:lang w:val="en-US"/>
+              </w:rPr>
+            </w:pPr>
+            <w:r>
+              <w:rPr>
+                <w:lang w:val="en-US"/>
+              </w:rPr>
+              <w:t>Emplacement des fonctions</w:t>
+            </w:r>
+          </w:p>
+        </w:tc>
+        <w:tc>
+          <w:tcPr>
+            <w:tcW w:w="4606" w:type="dxa"/>
+          </w:tcPr>
+          <w:p>
+            <w:pPr>
+              <w:jc w:val="center"/>
+              <w:cnfStyle w:val="100000000000" w:firstRow="1" w:lastRow="0" w:firstColumn="0" w:lastColumn="0" w:oddVBand="0" w:evenVBand="0" w:oddHBand="0" w:evenHBand="0" w:firstRowFirstColumn="0" w:firstRowLastColumn="0" w:lastRowFirstColumn="0" w:lastRowLastColumn="0"/>
+              <w:rPr>
+                <w:lang w:val="en-US"/>
+              </w:rPr>
+            </w:pPr>
+            <w:r>
+              <w:rPr>
+                <w:lang w:val="en-US"/>
+              </w:rPr>
+              <w:t>Fonctions présentes</w:t>
+            </w:r>
+          </w:p>
+        </w:tc>
+      </w:tr>
+      <w:tr>
+        <w:trPr>
+          <w:cnfStyle w:val="000000100000" w:firstRow="0" w:lastRow="0" w:firstColumn="0" w:lastColumn="0" w:oddVBand="0" w:evenVBand="0" w:oddHBand="1" w:evenHBand="0" w:firstRowFirstColumn="0" w:firstRowLastColumn="0" w:lastRowFirstColumn="0" w:lastRowLastColumn="0"/>
+        </w:trPr>
+        <w:tc>
+          <w:tcPr>
+            <w:cnfStyle w:val="001000000000" w:firstRow="0" w:lastRow="0" w:firstColumn="1" w:lastColumn="0" w:oddVBand="0" w:evenVBand="0" w:oddHBand="0" w:evenHBand="0" w:firstRowFirstColumn="0" w:firstRowLastColumn="0" w:lastRowFirstColumn="0" w:lastRowLastColumn="0"/>
+            <w:tcW w:w="4606" w:type="dxa"/>
+          </w:tcPr>
+          <w:p>
+            <w:pPr>
+              <w:rPr>
+                <w:bCs/>
+              </w:rPr>
+            </w:pPr>
+            <w:r>
+              <w:rPr>
+                <w:lang w:val="en-US"/>
+              </w:rPr>
+              <w:t>maPosition </w:t>
+            </w:r>
+          </w:p>
+          <w:p>
+            <w:pPr>
+              <w:rPr>
+                <w:bCs/>
+              </w:rPr>
+            </w:pPr>
+          </w:p>
+          <w:p>
+            <w:pPr>
+              <w:jc w:val="center"/>
+            </w:pPr>
+          </w:p>
+        </w:tc>
+        <w:tc>
+          <w:tcPr>
+            <w:tcW w:w="4606" w:type="dxa"/>
+            <w:shd w:val="clear" w:color="auto" w:fill="EAF1DD" w:themeFill="accent3" w:themeFillTint="33"/>
+          </w:tcPr>
+          <w:p>
+            <w:pPr>
+              <w:cnfStyle w:val="000000100000" w:firstRow="0" w:lastRow="0" w:firstColumn="0" w:lastColumn="0" w:oddVBand="0" w:evenVBand="0" w:oddHBand="1" w:evenHBand="0" w:firstRowFirstColumn="0" w:firstRowLastColumn="0" w:lastRowFirstColumn="0" w:lastRowLastColumn="0"/>
+              <w:rPr>
+                <w:lang w:val="en-US"/>
+              </w:rPr>
+            </w:pPr>
+            <w:r>
+              <w:rPr>
+                <w:lang w:val="en-US"/>
+              </w:rPr>
+              <w:t>pinSymbolJoueur,</w:t>
+            </w:r>
+          </w:p>
+          <w:p>
+            <w:pPr>
+              <w:cnfStyle w:val="000000100000" w:firstRow="0" w:lastRow="0" w:firstColumn="0" w:lastColumn="0" w:oddVBand="0" w:evenVBand="0" w:oddHBand="1" w:evenHBand="0" w:firstRowFirstColumn="0" w:firstRowLastColumn="0" w:lastRowFirstColumn="0" w:lastRowLastColumn="0"/>
+              <w:rPr>
+                <w:lang w:val="en-US"/>
+              </w:rPr>
+            </w:pPr>
+            <w:r>
+              <w:rPr>
+                <w:lang w:val="en-US"/>
+              </w:rPr>
+              <w:t>drawCircle,</w:t>
+            </w:r>
+          </w:p>
+          <w:p>
+            <w:pPr>
+              <w:cnfStyle w:val="000000100000" w:firstRow="0" w:lastRow="0" w:firstColumn="0" w:lastColumn="0" w:oddVBand="0" w:evenVBand="0" w:oddHBand="1" w:evenHBand="0" w:firstRowFirstColumn="0" w:firstRowLastColumn="0" w:lastRowFirstColumn="0" w:lastRowLastColumn="0"/>
+              <w:rPr>
+                <w:lang w:val="en-US"/>
+              </w:rPr>
+            </w:pPr>
+            <w:r>
+              <w:rPr>
+                <w:lang w:val="en-US"/>
+              </w:rPr>
+              <w:t>markerDelAgain, errorCallback</w:t>
+            </w:r>
+            <w:r>
+              <w:rPr>
+                <w:lang w:val="en-US"/>
+              </w:rPr>
+              <w:t>,</w:t>
+            </w:r>
+          </w:p>
+          <w:p>
+            <w:pPr>
+              <w:cnfStyle w:val="000000100000" w:firstRow="0" w:lastRow="0" w:firstColumn="0" w:lastColumn="0" w:oddVBand="0" w:evenVBand="0" w:oddHBand="1" w:evenHBand="0" w:firstRowFirstColumn="0" w:firstRowLastColumn="0" w:lastRowFirstColumn="0" w:lastRowLastColumn="0"/>
+              <w:rPr>
+                <w:lang w:val="en-US"/>
+              </w:rPr>
+            </w:pPr>
+            <w:r>
+              <w:rPr>
+                <w:lang w:val="en-US"/>
+              </w:rPr>
+              <w:t>removePolygone</w:t>
+            </w:r>
+            <w:r>
+              <w:rPr>
+                <w:lang w:val="en-US"/>
+              </w:rPr>
+              <w:t>,</w:t>
+            </w:r>
+          </w:p>
+          <w:p>
+            <w:pPr>
+              <w:cnfStyle w:val="000000100000" w:firstRow="0" w:lastRow="0" w:firstColumn="0" w:lastColumn="0" w:oddVBand="0" w:evenVBand="0" w:oddHBand="1" w:evenHBand="0" w:firstRowFirstColumn="0" w:firstRowLastColumn="0" w:lastRowFirstColumn="0" w:lastRowLastColumn="0"/>
+              <w:rPr>
+                <w:b/>
+                <w:lang w:val="en-US"/>
+              </w:rPr>
+            </w:pPr>
+            <w:r>
+              <w:rPr>
+                <w:lang w:val="en-US"/>
+              </w:rPr>
+              <w:t>requeteAjaxLocalisation</w:t>
+            </w:r>
+          </w:p>
+        </w:tc>
+      </w:tr>
+      <w:tr>
+        <w:tc>
+          <w:tcPr>
+            <w:cnfStyle w:val="001000000000" w:firstRow="0" w:lastRow="0" w:firstColumn="1" w:lastColumn="0" w:oddVBand="0" w:evenVBand="0" w:oddHBand="0" w:evenHBand="0" w:firstRowFirstColumn="0" w:firstRowLastColumn="0" w:lastRowFirstColumn="0" w:lastRowLastColumn="0"/>
+            <w:tcW w:w="4606" w:type="dxa"/>
+          </w:tcPr>
+          <w:p>
+            <w:pPr>
+              <w:rPr>
+                <w:lang w:val="en-US"/>
+              </w:rPr>
+            </w:pPr>
+            <w:r>
+              <w:rPr>
+                <w:lang w:val="en-US"/>
+              </w:rPr>
+              <w:t>afficherQG</w:t>
+            </w:r>
+          </w:p>
+        </w:tc>
+        <w:tc>
+          <w:tcPr>
+            <w:tcW w:w="4606" w:type="dxa"/>
+          </w:tcPr>
+          <w:p>
+            <w:pPr>
+              <w:cnfStyle w:val="000000000000" w:firstRow="0" w:lastRow="0" w:firstColumn="0" w:lastColumn="0" w:oddVBand="0" w:evenVBand="0" w:oddHBand="0" w:evenHBand="0" w:firstRowFirstColumn="0" w:firstRowLastColumn="0" w:lastRowFirstColumn="0" w:lastRowLastColumn="0"/>
+              <w:rPr>
+                <w:lang w:val="en-US"/>
+              </w:rPr>
+            </w:pPr>
+            <w:r>
+              <w:rPr>
+                <w:lang w:val="en-US"/>
+              </w:rPr>
+              <w:t xml:space="preserve">pinSymbolBatterie, </w:t>
+            </w:r>
+          </w:p>
+          <w:p>
+            <w:pPr>
+              <w:cnfStyle w:val="000000000000" w:firstRow="0" w:lastRow="0" w:firstColumn="0" w:lastColumn="0" w:oddVBand="0" w:evenVBand="0" w:oddHBand="0" w:evenHBand="0" w:firstRowFirstColumn="0" w:firstRowLastColumn="0" w:lastRowFirstColumn="0" w:lastRowLastColumn="0"/>
+              <w:rPr>
+                <w:lang w:val="en-US"/>
+              </w:rPr>
+            </w:pPr>
+            <w:r>
+              <w:rPr>
+                <w:lang w:val="en-US"/>
+              </w:rPr>
+              <w:t xml:space="preserve">pinSymbolQG, </w:t>
+            </w:r>
+          </w:p>
+          <w:p>
+            <w:pPr>
+              <w:cnfStyle w:val="000000000000" w:firstRow="0" w:lastRow="0" w:firstColumn="0" w:lastColumn="0" w:oddVBand="0" w:evenVBand="0" w:oddHBand="0" w:evenHBand="0" w:firstRowFirstColumn="0" w:firstRowLastColumn="0" w:lastRowFirstColumn="0" w:lastRowLastColumn="0"/>
+              <w:rPr>
+                <w:lang w:val="en-US"/>
+              </w:rPr>
+            </w:pPr>
+            <w:r>
+              <w:rPr>
+                <w:lang w:val="en-US"/>
+              </w:rPr>
+              <w:t xml:space="preserve">markerDelAgainQG, </w:t>
+            </w:r>
+          </w:p>
+          <w:p>
+            <w:pPr>
+              <w:cnfStyle w:val="000000000000" w:firstRow="0" w:lastRow="0" w:firstColumn="0" w:lastColumn="0" w:oddVBand="0" w:evenVBand="0" w:oddHBand="0" w:evenHBand="0" w:firstRowFirstColumn="0" w:firstRowLastColumn="0" w:lastRowFirstColumn="0" w:lastRowLastColumn="0"/>
+              <w:rPr>
+                <w:lang w:val="en-US"/>
+              </w:rPr>
+            </w:pPr>
+            <w:r>
+              <w:rPr>
+                <w:lang w:val="en-US"/>
+              </w:rPr>
+              <w:t>makeInfoWindowEvent</w:t>
+            </w:r>
+          </w:p>
+        </w:tc>
+      </w:tr>
+      <w:tr>
+        <w:trPr>
+          <w:cnfStyle w:val="000000100000" w:firstRow="0" w:lastRow="0" w:firstColumn="0" w:lastColumn="0" w:oddVBand="0" w:evenVBand="0" w:oddHBand="1" w:evenHBand="0" w:firstRowFirstColumn="0" w:firstRowLastColumn="0" w:lastRowFirstColumn="0" w:lastRowLastColumn="0"/>
+        </w:trPr>
+        <w:tc>
+          <w:tcPr>
+            <w:cnfStyle w:val="001000000000" w:firstRow="0" w:lastRow="0" w:firstColumn="1" w:lastColumn="0" w:oddVBand="0" w:evenVBand="0" w:oddHBand="0" w:evenHBand="0" w:firstRowFirstColumn="0" w:firstRowLastColumn="0" w:lastRowFirstColumn="0" w:lastRowLastColumn="0"/>
+            <w:tcW w:w="4606" w:type="dxa"/>
+          </w:tcPr>
+          <w:p>
+            <w:pPr>
+              <w:rPr>
+                <w:lang w:val="en-US"/>
+              </w:rPr>
+            </w:pPr>
+            <w:r>
+              <w:rPr>
+                <w:lang w:val="en-US"/>
+              </w:rPr>
+              <w:t>toolTipVal2 </w:t>
+            </w:r>
+          </w:p>
+        </w:tc>
+        <w:tc>
+          <w:tcPr>
+            <w:tcW w:w="4606" w:type="dxa"/>
+          </w:tcPr>
+          <w:p>
+            <w:pPr>
+              <w:cnfStyle w:val="000000100000" w:firstRow="0" w:lastRow="0" w:firstColumn="0" w:lastColumn="0" w:oddVBand="0" w:evenVBand="0" w:oddHBand="1" w:evenHBand="0" w:firstRowFirstColumn="0" w:firstRowLastColumn="0" w:lastRowFirstColumn="0" w:lastRowLastColumn="0"/>
+              <w:rPr>
+                <w:lang w:val="en-US"/>
+              </w:rPr>
+            </w:pPr>
+            <w:r>
+              <w:rPr>
+                <w:lang w:val="en-US"/>
+              </w:rPr>
+              <w:t>tourne_camembert</w:t>
+            </w:r>
+          </w:p>
+        </w:tc>
+      </w:tr>
+      <w:tr>
+        <w:tc>
+          <w:tcPr>
+            <w:cnfStyle w:val="001000000000" w:firstRow="0" w:lastRow="0" w:firstColumn="1" w:lastColumn="0" w:oddVBand="0" w:evenVBand="0" w:oddHBand="0" w:evenHBand="0" w:firstRowFirstColumn="0" w:firstRowLastColumn="0" w:lastRowFirstColumn="0" w:lastRowLastColumn="0"/>
+            <w:tcW w:w="4606" w:type="dxa"/>
+          </w:tcPr>
+          <w:p>
+            <w:pPr>
+              <w:rPr>
+                <w:lang w:val="en-US"/>
+              </w:rPr>
+            </w:pPr>
+            <w:r>
+              <w:rPr>
+                <w:lang w:val="en-US"/>
+              </w:rPr>
+              <w:t>functionAction</w:t>
+            </w:r>
+          </w:p>
+        </w:tc>
+        <w:tc>
+          <w:tcPr>
+            <w:tcW w:w="4606" w:type="dxa"/>
+          </w:tcPr>
+          <w:p>
+            <w:pPr>
+              <w:cnfStyle w:val="000000000000" w:firstRow="0" w:lastRow="0" w:firstColumn="0" w:lastColumn="0" w:oddVBand="0" w:evenVBand="0" w:oddHBand="0" w:evenHBand="0" w:firstRowFirstColumn="0" w:firstRowLastColumn="0" w:lastRowFirstColumn="0" w:lastRowLastColumn="0"/>
+              <w:rPr>
+                <w:lang w:val="en-US"/>
+              </w:rPr>
+            </w:pPr>
+            <w:r>
+              <w:rPr>
+                <w:lang w:val="en-US"/>
+              </w:rPr>
+              <w:t>hide_zone_tir</w:t>
+            </w:r>
+          </w:p>
+        </w:tc>
+      </w:tr>
+      <w:tr>
+        <w:trPr>
+          <w:cnfStyle w:val="000000100000" w:firstRow="0" w:lastRow="0" w:firstColumn="0" w:lastColumn="0" w:oddVBand="0" w:evenVBand="0" w:oddHBand="1" w:evenHBand="0" w:firstRowFirstColumn="0" w:firstRowLastColumn="0" w:lastRowFirstColumn="0" w:lastRowLastColumn="0"/>
+        </w:trPr>
+        <w:tc>
+          <w:tcPr>
+            <w:cnfStyle w:val="001000000000" w:firstRow="0" w:lastRow="0" w:firstColumn="1" w:lastColumn="0" w:oddVBand="0" w:evenVBand="0" w:oddHBand="0" w:evenHBand="0" w:firstRowFirstColumn="0" w:firstRowLastColumn="0" w:lastRowFirstColumn="0" w:lastRowLastColumn="0"/>
+            <w:tcW w:w="4606" w:type="dxa"/>
+          </w:tcPr>
+          <w:p>
+            <w:pPr>
+              <w:rPr>
+                <w:lang w:val="en-US"/>
+              </w:rPr>
+            </w:pPr>
+            <w:r>
+              <w:t>compte_a_rebours_TOUR</w:t>
+            </w:r>
+          </w:p>
+        </w:tc>
+        <w:tc>
+          <w:tcPr>
+            <w:tcW w:w="4606" w:type="dxa"/>
+          </w:tcPr>
+          <w:p>
+            <w:pPr>
+              <w:cnfStyle w:val="000000100000" w:firstRow="0" w:lastRow="0" w:firstColumn="0" w:lastColumn="0" w:oddVBand="0" w:evenVBand="0" w:oddHBand="1" w:evenHBand="0" w:firstRowFirstColumn="0" w:firstRowLastColumn="0" w:lastRowFirstColumn="0" w:lastRowLastColumn="0"/>
+            </w:pPr>
+            <w:r>
+              <w:t xml:space="preserve">preparationRequete, </w:t>
+            </w:r>
+          </w:p>
+          <w:p>
+            <w:pPr>
+              <w:cnfStyle w:val="000000100000" w:firstRow="0" w:lastRow="0" w:firstColumn="0" w:lastColumn="0" w:oddVBand="0" w:evenVBand="0" w:oddHBand="1" w:evenHBand="0" w:firstRowFirstColumn="0" w:firstRowLastColumn="0" w:lastRowFirstColumn="0" w:lastRowLastColumn="0"/>
+              <w:rPr>
+                <w:lang w:val="en-US"/>
+              </w:rPr>
+            </w:pPr>
+            <w:r>
+              <w:t>requeteAjaxAction</w:t>
+            </w:r>
+          </w:p>
+        </w:tc>
+      </w:tr>
+      <w:tr>
+        <w:tc>
+          <w:tcPr>
+            <w:cnfStyle w:val="001000000000" w:firstRow="0" w:lastRow="0" w:firstColumn="1" w:lastColumn="0" w:oddVBand="0" w:evenVBand="0" w:oddHBand="0" w:evenHBand="0" w:firstRowFirstColumn="0" w:firstRowLastColumn="0" w:lastRowFirstColumn="0" w:lastRowLastColumn="0"/>
+            <w:tcW w:w="4606" w:type="dxa"/>
+          </w:tcPr>
+          <w:p>
+            <w:r>
+              <w:t>compte_a_rebours_DEBUT_PARTIE </w:t>
+            </w:r>
+          </w:p>
+        </w:tc>
+        <w:tc>
+          <w:tcPr>
+            <w:tcW w:w="4606" w:type="dxa"/>
+          </w:tcPr>
+          <w:p>
+            <w:pPr>
+              <w:cnfStyle w:val="000000000000" w:firstRow="0" w:lastRow="0" w:firstColumn="0" w:lastColumn="0" w:oddVBand="0" w:evenVBand="0" w:oddHBand="0" w:evenHBand="0" w:firstRowFirstColumn="0" w:firstRowLastColumn="0" w:lastRowFirstColumn="0" w:lastRowLastColumn="0"/>
+            </w:pPr>
+            <w:r>
+              <w:t xml:space="preserve">maPosition, </w:t>
+            </w:r>
+          </w:p>
+          <w:p>
+            <w:pPr>
+              <w:cnfStyle w:val="000000000000" w:firstRow="0" w:lastRow="0" w:firstColumn="0" w:lastColumn="0" w:oddVBand="0" w:evenVBand="0" w:oddHBand="0" w:evenHBand="0" w:firstRowFirstColumn="0" w:firstRowLastColumn="0" w:lastRowFirstColumn="0" w:lastRowLastColumn="0"/>
+            </w:pPr>
+            <w:r>
+              <w:t xml:space="preserve">errorCallback, </w:t>
+            </w:r>
+          </w:p>
+          <w:p>
+            <w:pPr>
+              <w:cnfStyle w:val="000000000000" w:firstRow="0" w:lastRow="0" w:firstColumn="0" w:lastColumn="0" w:oddVBand="0" w:evenVBand="0" w:oddHBand="0" w:evenHBand="0" w:firstRowFirstColumn="0" w:firstRowLastColumn="0" w:lastRowFirstColumn="0" w:lastRowLastColumn="0"/>
+            </w:pPr>
+            <w:r>
+              <w:t>compte_a_rebours_TOUR</w:t>
+            </w:r>
+          </w:p>
+          <w:p>
+            <w:pPr>
+              <w:cnfStyle w:val="000000000000" w:firstRow="0" w:lastRow="0" w:firstColumn="0" w:lastColumn="0" w:oddVBand="0" w:evenVBand="0" w:oddHBand="0" w:evenHBand="0" w:firstRowFirstColumn="0" w:firstRowLastColumn="0" w:lastRowFirstColumn="0" w:lastRowLastColumn="0"/>
+            </w:pPr>
+          </w:p>
+        </w:tc>
+      </w:tr>
+      <w:tr>
+        <w:trPr>
+          <w:cnfStyle w:val="000000100000" w:firstRow="0" w:lastRow="0" w:firstColumn="0" w:lastColumn="0" w:oddVBand="0" w:evenVBand="0" w:oddHBand="1" w:evenHBand="0" w:firstRowFirstColumn="0" w:firstRowLastColumn="0" w:lastRowFirstColumn="0" w:lastRowLastColumn="0"/>
+        </w:trPr>
+        <w:tc>
+          <w:tcPr>
+            <w:cnfStyle w:val="001000000000" w:firstRow="0" w:lastRow="0" w:firstColumn="1" w:lastColumn="0" w:oddVBand="0" w:evenVBand="0" w:oddHBand="0" w:evenHBand="0" w:firstRowFirstColumn="0" w:firstRowLastColumn="0" w:lastRowFirstColumn="0" w:lastRowLastColumn="0"/>
+            <w:tcW w:w="4606" w:type="dxa"/>
+          </w:tcPr>
+          <w:p>
+            <w:r>
+              <w:t>requeteAjaxPlacementQG</w:t>
+            </w:r>
+          </w:p>
+        </w:tc>
+        <w:tc>
+          <w:tcPr>
+            <w:tcW w:w="4606" w:type="dxa"/>
+          </w:tcPr>
+          <w:p>
+            <w:pPr>
+              <w:cnfStyle w:val="000000100000" w:firstRow="0" w:lastRow="0" w:firstColumn="0" w:lastColumn="0" w:oddVBand="0" w:evenVBand="0" w:oddHBand="1" w:evenHBand="0" w:firstRowFirstColumn="0" w:firstRowLastColumn="0" w:lastRowFirstColumn="0" w:lastRowLastColumn="0"/>
+            </w:pPr>
+            <w:r>
+              <w:t>requeteAjaxPlacementBatterie</w:t>
+            </w:r>
+          </w:p>
+        </w:tc>
+      </w:tr>
+      <w:tr>
+        <w:tc>
+          <w:tcPr>
+            <w:cnfStyle w:val="001000000000" w:firstRow="0" w:lastRow="0" w:firstColumn="1" w:lastColumn="0" w:oddVBand="0" w:evenVBand="0" w:oddHBand="0" w:evenHBand="0" w:firstRowFirstColumn="0" w:firstRowLastColumn="0" w:lastRowFirstColumn="0" w:lastRowLastColumn="0"/>
+            <w:tcW w:w="4606" w:type="dxa"/>
+          </w:tcPr>
+          <w:p>
+            <w:r>
+              <w:t>requeteAjaxPlacementBatterie </w:t>
+            </w:r>
+          </w:p>
+        </w:tc>
+        <w:tc>
+          <w:tcPr>
+            <w:tcW w:w="4606" w:type="dxa"/>
+          </w:tcPr>
+          <w:p>
+            <w:pPr>
+              <w:cnfStyle w:val="000000000000" w:firstRow="0" w:lastRow="0" w:firstColumn="0" w:lastColumn="0" w:oddVBand="0" w:evenVBand="0" w:oddHBand="0" w:evenHBand="0" w:firstRowFirstColumn="0" w:firstRowLastColumn="0" w:lastRowFirstColumn="0" w:lastRowLastColumn="0"/>
+            </w:pPr>
+            <w:r>
+              <w:t>requeteAjaxDebutPartie</w:t>
+            </w:r>
+          </w:p>
+        </w:tc>
+      </w:tr>
+      <w:tr>
+        <w:trPr>
+          <w:cnfStyle w:val="000000100000" w:firstRow="0" w:lastRow="0" w:firstColumn="0" w:lastColumn="0" w:oddVBand="0" w:evenVBand="0" w:oddHBand="1" w:evenHBand="0" w:firstRowFirstColumn="0" w:firstRowLastColumn="0" w:lastRowFirstColumn="0" w:lastRowLastColumn="0"/>
+        </w:trPr>
+        <w:tc>
+          <w:tcPr>
+            <w:cnfStyle w:val="001000000000" w:firstRow="0" w:lastRow="0" w:firstColumn="1" w:lastColumn="0" w:oddVBand="0" w:evenVBand="0" w:oddHBand="0" w:evenHBand="0" w:firstRowFirstColumn="0" w:firstRowLastColumn="0" w:lastRowFirstColumn="0" w:lastRowLastColumn="0"/>
+            <w:tcW w:w="4606" w:type="dxa"/>
+          </w:tcPr>
+          <w:p>
+            <w:r>
+              <w:t>requeteAjaxInformationJoueur </w:t>
+            </w:r>
+          </w:p>
+        </w:tc>
+        <w:tc>
+          <w:tcPr>
+            <w:tcW w:w="4606" w:type="dxa"/>
+          </w:tcPr>
+          <w:p>
+            <w:pPr>
+              <w:cnfStyle w:val="000000100000" w:firstRow="0" w:lastRow="0" w:firstColumn="0" w:lastColumn="0" w:oddVBand="0" w:evenVBand="0" w:oddHBand="1" w:evenHBand="0" w:firstRowFirstColumn="0" w:firstRowLastColumn="0" w:lastRowFirstColumn="0" w:lastRowLastColumn="0"/>
+            </w:pPr>
+            <w:r>
+              <w:t>requeteAjaxDebutPartie2</w:t>
+            </w:r>
+          </w:p>
+        </w:tc>
+      </w:tr>
+      <w:tr>
+        <w:tc>
+          <w:tcPr>
+            <w:cnfStyle w:val="001000000000" w:firstRow="0" w:lastRow="0" w:firstColumn="1" w:lastColumn="0" w:oddVBand="0" w:evenVBand="0" w:oddHBand="0" w:evenHBand="0" w:firstRowFirstColumn="0" w:firstRowLastColumn="0" w:lastRowFirstColumn="0" w:lastRowLastColumn="0"/>
+            <w:tcW w:w="4606" w:type="dxa"/>
+          </w:tcPr>
+          <w:p>
+            <w:r>
+              <w:t>requeteAjaxAction </w:t>
+            </w:r>
+          </w:p>
+        </w:tc>
+        <w:tc>
+          <w:tcPr>
+            <w:tcW w:w="4606" w:type="dxa"/>
+          </w:tcPr>
+          <w:p>
+            <w:pPr>
+              <w:cnfStyle w:val="000000000000" w:firstRow="0" w:lastRow="0" w:firstColumn="0" w:lastColumn="0" w:oddVBand="0" w:evenVBand="0" w:oddHBand="0" w:evenHBand="0" w:firstRowFirstColumn="0" w:firstRowLastColumn="0" w:lastRowFirstColumn="0" w:lastRowLastColumn="0"/>
+            </w:pPr>
+            <w:r>
+              <w:t>afficherQG</w:t>
+            </w:r>
+          </w:p>
+        </w:tc>
+      </w:tr>
+      <w:tr>
+        <w:trPr>
+          <w:cnfStyle w:val="000000100000" w:firstRow="0" w:lastRow="0" w:firstColumn="0" w:lastColumn="0" w:oddVBand="0" w:evenVBand="0" w:oddHBand="1" w:evenHBand="0" w:firstRowFirstColumn="0" w:firstRowLastColumn="0" w:lastRowFirstColumn="0" w:lastRowLastColumn="0"/>
+        </w:trPr>
+        <w:tc>
+          <w:tcPr>
+            <w:cnfStyle w:val="001000000000" w:firstRow="0" w:lastRow="0" w:firstColumn="1" w:lastColumn="0" w:oddVBand="0" w:evenVBand="0" w:oddHBand="0" w:evenHBand="0" w:firstRowFirstColumn="0" w:firstRowLastColumn="0" w:lastRowFirstColumn="0" w:lastRowLastColumn="0"/>
+            <w:tcW w:w="4606" w:type="dxa"/>
+          </w:tcPr>
+          <w:p>
+            <w:r>
+              <w:rPr>
+                <w:lang w:val="en-US"/>
+              </w:rPr>
+              <w:t>requeteAjaxLocalisation </w:t>
+            </w:r>
+          </w:p>
+        </w:tc>
+        <w:tc>
+          <w:tcPr>
+            <w:tcW w:w="4606" w:type="dxa"/>
+          </w:tcPr>
+          <w:p>
+            <w:pPr>
+              <w:cnfStyle w:val="000000100000" w:firstRow="0" w:lastRow="0" w:firstColumn="0" w:lastColumn="0" w:oddVBand="0" w:evenVBand="0" w:oddHBand="1" w:evenHBand="0" w:firstRowFirstColumn="0" w:firstRowLastColumn="0" w:lastRowFirstColumn="0" w:lastRowLastColumn="0"/>
+            </w:pPr>
+            <w:r>
+              <w:rPr>
+                <w:lang w:val="en-US"/>
+              </w:rPr>
+              <w:t>afficheLoc</w:t>
+            </w:r>
+          </w:p>
+        </w:tc>
+      </w:tr>
+      <w:tr>
+        <w:tc>
+          <w:tcPr>
+            <w:cnfStyle w:val="001000000000" w:firstRow="0" w:lastRow="0" w:firstColumn="1" w:lastColumn="0" w:oddVBand="0" w:evenVBand="0" w:oddHBand="0" w:evenHBand="0" w:firstRowFirstColumn="0" w:firstRowLastColumn="0" w:lastRowFirstColumn="0" w:lastRowLastColumn="0"/>
+            <w:tcW w:w="4606" w:type="dxa"/>
+          </w:tcPr>
+          <w:p>
+            <w:r>
+              <w:t>requeteAjaxDebutPartie </w:t>
+            </w:r>
+          </w:p>
+        </w:tc>
+        <w:tc>
+          <w:tcPr>
+            <w:tcW w:w="4606" w:type="dxa"/>
+          </w:tcPr>
+          <w:p>
+            <w:pPr>
+              <w:cnfStyle w:val="000000000000" w:firstRow="0" w:lastRow="0" w:firstColumn="0" w:lastColumn="0" w:oddVBand="0" w:evenVBand="0" w:oddHBand="0" w:evenHBand="0" w:firstRowFirstColumn="0" w:firstRowLastColumn="0" w:lastRowFirstColumn="0" w:lastRowLastColumn="0"/>
+            </w:pPr>
+            <w:r>
+              <w:t>pinSymbolJoueur, compte_a_rebours_DEBUT_PARTIE</w:t>
+            </w:r>
+          </w:p>
+        </w:tc>
+      </w:tr>
+      <w:tr>
+        <w:trPr>
+          <w:cnfStyle w:val="000000100000" w:firstRow="0" w:lastRow="0" w:firstColumn="0" w:lastColumn="0" w:oddVBand="0" w:evenVBand="0" w:oddHBand="1" w:evenHBand="0" w:firstRowFirstColumn="0" w:firstRowLastColumn="0" w:lastRowFirstColumn="0" w:lastRowLastColumn="0"/>
+        </w:trPr>
+        <w:tc>
+          <w:tcPr>
+            <w:cnfStyle w:val="001000000000" w:firstRow="0" w:lastRow="0" w:firstColumn="1" w:lastColumn="0" w:oddVBand="0" w:evenVBand="0" w:oddHBand="0" w:evenHBand="0" w:firstRowFirstColumn="0" w:firstRowLastColumn="0" w:lastRowFirstColumn="0" w:lastRowLastColumn="0"/>
+            <w:tcW w:w="4606" w:type="dxa"/>
+          </w:tcPr>
+          <w:p>
+            <w:r>
+              <w:t>requeteAjaxDebutPartie2 </w:t>
+            </w:r>
+          </w:p>
+        </w:tc>
+        <w:tc>
+          <w:tcPr>
+            <w:tcW w:w="4606" w:type="dxa"/>
+          </w:tcPr>
+          <w:p>
+            <w:pPr>
+              <w:cnfStyle w:val="000000100000" w:firstRow="0" w:lastRow="0" w:firstColumn="0" w:lastColumn="0" w:oddVBand="0" w:evenVBand="0" w:oddHBand="1" w:evenHBand="0" w:firstRowFirstColumn="0" w:firstRowLastColumn="0" w:lastRowFirstColumn="0" w:lastRowLastColumn="0"/>
+            </w:pPr>
+            <w:r>
+              <w:t>compte_a_rebours_DEBUT_PARTIE, afficherQG</w:t>
+            </w:r>
+          </w:p>
+        </w:tc>
+      </w:tr>
+      <w:tr>
+        <w:tc>
+          <w:tcPr>
+            <w:cnfStyle w:val="001000000000" w:firstRow="0" w:lastRow="0" w:firstColumn="1" w:lastColumn="0" w:oddVBand="0" w:evenVBand="0" w:oddHBand="0" w:evenHBand="0" w:firstRowFirstColumn="0" w:firstRowLastColumn="0" w:lastRowFirstColumn="0" w:lastRowLastColumn="0"/>
+            <w:tcW w:w="4606" w:type="dxa"/>
+          </w:tcPr>
+          <w:p>
+            <w:r>
+              <w:rPr>
+                <w:lang w:val="en-US"/>
+              </w:rPr>
+              <w:t>listener « load » </w:t>
+            </w:r>
+          </w:p>
+        </w:tc>
+        <w:tc>
+          <w:tcPr>
+            <w:tcW w:w="4606" w:type="dxa"/>
+          </w:tcPr>
+          <w:p>
+            <w:pPr>
+              <w:cnfStyle w:val="000000000000" w:firstRow="0" w:lastRow="0" w:firstColumn="0" w:lastColumn="0" w:oddVBand="0" w:evenVBand="0" w:oddHBand="0" w:evenHBand="0" w:firstRowFirstColumn="0" w:firstRowLastColumn="0" w:lastRowFirstColumn="0" w:lastRowLastColumn="0"/>
+              <w:rPr>
+                <w:lang w:val="en-US"/>
+              </w:rPr>
+            </w:pPr>
+            <w:r>
+              <w:rPr>
+                <w:lang w:val="en-US"/>
+              </w:rPr>
+              <w:t xml:space="preserve">errorCallback, </w:t>
+            </w:r>
+          </w:p>
+          <w:p>
+            <w:pPr>
+              <w:cnfStyle w:val="000000000000" w:firstRow="0" w:lastRow="0" w:firstColumn="0" w:lastColumn="0" w:oddVBand="0" w:evenVBand="0" w:oddHBand="0" w:evenHBand="0" w:firstRowFirstColumn="0" w:firstRowLastColumn="0" w:lastRowFirstColumn="0" w:lastRowLastColumn="0"/>
+              <w:rPr>
+                <w:lang w:val="en-US"/>
+              </w:rPr>
+            </w:pPr>
+            <w:r>
+              <w:rPr>
+                <w:lang w:val="en-US"/>
+              </w:rPr>
+              <w:t xml:space="preserve">toolTipVal2, </w:t>
+            </w:r>
+          </w:p>
+          <w:p>
+            <w:pPr>
+              <w:cnfStyle w:val="000000000000" w:firstRow="0" w:lastRow="0" w:firstColumn="0" w:lastColumn="0" w:oddVBand="0" w:evenVBand="0" w:oddHBand="0" w:evenHBand="0" w:firstRowFirstColumn="0" w:firstRowLastColumn="0" w:lastRowFirstColumn="0" w:lastRowLastColumn="0"/>
+              <w:rPr>
+                <w:lang w:val="en-US"/>
+              </w:rPr>
+            </w:pPr>
+            <w:r>
+              <w:rPr>
+                <w:lang w:val="en-US"/>
+              </w:rPr>
+              <w:t>CSS Slider</w:t>
+            </w:r>
+          </w:p>
+        </w:tc>
+      </w:tr>
+    </w:tbl>
+    <w:p/>
+    <w:p>
+      <w:pPr>
+        <w:ind w:firstLine="708"/>
+      </w:pPr>
+      <w:r>
+        <w:t>Ce tableau permet donc de trouver rapidement l’emplacement d’une f</w:t>
+      </w:r>
+      <w:r>
+        <w:t>o</w:t>
+      </w:r>
+      <w:r>
+        <w:t>nction que l’on souhaite observer ou modifier.</w:t>
+      </w:r>
+    </w:p>
+    <w:p/>
+    <w:p/>
+    <w:p/>
+    <w:p>
       <w:bookmarkStart w:id="23" w:name="_GoBack"/>
       <w:bookmarkEnd w:id="23"/>
     </w:p>
     <w:sectPr>
-      <w:headerReference w:type="default" r:id="rId10"/>
-      <w:footerReference w:type="default" r:id="rId11"/>
+      <w:headerReference w:type="default" r:id="rId11"/>
+      <w:footerReference w:type="default" r:id="rId12"/>
       <w:pgSz w:w="11906" w:h="16838"/>
       <w:pgMar w:top="1417" w:right="1417" w:bottom="1417" w:left="1417" w:header="708" w:footer="708" w:gutter="0"/>
       <w:cols w:space="708"/>
@@ -3229,7 +4034,7 @@
           <w:rPr>
             <w:noProof/>
           </w:rPr>
-          <w:t>7</w:t>
+          <w:t>8</w:t>
         </w:r>
         <w:r>
           <w:fldChar w:fldCharType="end"/>
@@ -5205,6 +6010,98 @@
       <w:lang w:eastAsia="en-GB"/>
     </w:rPr>
   </w:style>
+  <w:style w:type="table" w:styleId="Grilledutableau">
+    <w:name w:val="Table Grid"/>
+    <w:basedOn w:val="TableauNormal"/>
+    <w:uiPriority w:val="59"/>
+    <w:rsid w:val="00951318"/>
+    <w:pPr>
+      <w:spacing w:after="0" w:line="240" w:lineRule="auto"/>
+    </w:pPr>
+    <w:tblPr>
+      <w:tblBorders>
+        <w:top w:val="single" w:sz="4" w:space="0" w:color="auto"/>
+        <w:left w:val="single" w:sz="4" w:space="0" w:color="auto"/>
+        <w:bottom w:val="single" w:sz="4" w:space="0" w:color="auto"/>
+        <w:right w:val="single" w:sz="4" w:space="0" w:color="auto"/>
+        <w:insideH w:val="single" w:sz="4" w:space="0" w:color="auto"/>
+        <w:insideV w:val="single" w:sz="4" w:space="0" w:color="auto"/>
+      </w:tblBorders>
+    </w:tblPr>
+  </w:style>
+  <w:style w:type="table" w:styleId="Grillecouleur-Accent3">
+    <w:name w:val="Colorful Grid Accent 3"/>
+    <w:basedOn w:val="TableauNormal"/>
+    <w:uiPriority w:val="73"/>
+    <w:rsid w:val="00E86813"/>
+    <w:pPr>
+      <w:spacing w:after="0" w:line="240" w:lineRule="auto"/>
+    </w:pPr>
+    <w:rPr>
+      <w:color w:val="000000" w:themeColor="text1"/>
+    </w:rPr>
+    <w:tblPr>
+      <w:tblStyleRowBandSize w:val="1"/>
+      <w:tblStyleColBandSize w:val="1"/>
+      <w:tblBorders>
+        <w:insideH w:val="single" w:sz="4" w:space="0" w:color="FFFFFF" w:themeColor="background1"/>
+      </w:tblBorders>
+    </w:tblPr>
+    <w:tcPr>
+      <w:shd w:val="clear" w:color="auto" w:fill="EAF1DD" w:themeFill="accent3" w:themeFillTint="33"/>
+    </w:tcPr>
+    <w:tblStylePr w:type="firstRow">
+      <w:rPr>
+        <w:b/>
+        <w:bCs/>
+      </w:rPr>
+      <w:tblPr/>
+      <w:tcPr>
+        <w:shd w:val="clear" w:color="auto" w:fill="D6E3BC" w:themeFill="accent3" w:themeFillTint="66"/>
+      </w:tcPr>
+    </w:tblStylePr>
+    <w:tblStylePr w:type="lastRow">
+      <w:rPr>
+        <w:b/>
+        <w:bCs/>
+        <w:color w:val="000000" w:themeColor="text1"/>
+      </w:rPr>
+      <w:tblPr/>
+      <w:tcPr>
+        <w:shd w:val="clear" w:color="auto" w:fill="D6E3BC" w:themeFill="accent3" w:themeFillTint="66"/>
+      </w:tcPr>
+    </w:tblStylePr>
+    <w:tblStylePr w:type="firstCol">
+      <w:rPr>
+        <w:color w:val="FFFFFF" w:themeColor="background1"/>
+      </w:rPr>
+      <w:tblPr/>
+      <w:tcPr>
+        <w:shd w:val="clear" w:color="auto" w:fill="76923C" w:themeFill="accent3" w:themeFillShade="BF"/>
+      </w:tcPr>
+    </w:tblStylePr>
+    <w:tblStylePr w:type="lastCol">
+      <w:rPr>
+        <w:color w:val="FFFFFF" w:themeColor="background1"/>
+      </w:rPr>
+      <w:tblPr/>
+      <w:tcPr>
+        <w:shd w:val="clear" w:color="auto" w:fill="76923C" w:themeFill="accent3" w:themeFillShade="BF"/>
+      </w:tcPr>
+    </w:tblStylePr>
+    <w:tblStylePr w:type="band1Vert">
+      <w:tblPr/>
+      <w:tcPr>
+        <w:shd w:val="clear" w:color="auto" w:fill="CDDDAC" w:themeFill="accent3" w:themeFillTint="7F"/>
+      </w:tcPr>
+    </w:tblStylePr>
+    <w:tblStylePr w:type="band1Horz">
+      <w:tblPr/>
+      <w:tcPr>
+        <w:shd w:val="clear" w:color="auto" w:fill="CDDDAC" w:themeFill="accent3" w:themeFillTint="7F"/>
+      </w:tcPr>
+    </w:tblStylePr>
+  </w:style>
 </w:styles>
 </file>
 
@@ -5932,6 +6829,98 @@
       <w:szCs w:val="26"/>
       <w:lang w:eastAsia="en-GB"/>
     </w:rPr>
+  </w:style>
+  <w:style w:type="table" w:styleId="Grilledutableau">
+    <w:name w:val="Table Grid"/>
+    <w:basedOn w:val="TableauNormal"/>
+    <w:uiPriority w:val="59"/>
+    <w:rsid w:val="00951318"/>
+    <w:pPr>
+      <w:spacing w:after="0" w:line="240" w:lineRule="auto"/>
+    </w:pPr>
+    <w:tblPr>
+      <w:tblBorders>
+        <w:top w:val="single" w:sz="4" w:space="0" w:color="auto"/>
+        <w:left w:val="single" w:sz="4" w:space="0" w:color="auto"/>
+        <w:bottom w:val="single" w:sz="4" w:space="0" w:color="auto"/>
+        <w:right w:val="single" w:sz="4" w:space="0" w:color="auto"/>
+        <w:insideH w:val="single" w:sz="4" w:space="0" w:color="auto"/>
+        <w:insideV w:val="single" w:sz="4" w:space="0" w:color="auto"/>
+      </w:tblBorders>
+    </w:tblPr>
+  </w:style>
+  <w:style w:type="table" w:styleId="Grillecouleur-Accent3">
+    <w:name w:val="Colorful Grid Accent 3"/>
+    <w:basedOn w:val="TableauNormal"/>
+    <w:uiPriority w:val="73"/>
+    <w:rsid w:val="00E86813"/>
+    <w:pPr>
+      <w:spacing w:after="0" w:line="240" w:lineRule="auto"/>
+    </w:pPr>
+    <w:rPr>
+      <w:color w:val="000000" w:themeColor="text1"/>
+    </w:rPr>
+    <w:tblPr>
+      <w:tblStyleRowBandSize w:val="1"/>
+      <w:tblStyleColBandSize w:val="1"/>
+      <w:tblBorders>
+        <w:insideH w:val="single" w:sz="4" w:space="0" w:color="FFFFFF" w:themeColor="background1"/>
+      </w:tblBorders>
+    </w:tblPr>
+    <w:tcPr>
+      <w:shd w:val="clear" w:color="auto" w:fill="EAF1DD" w:themeFill="accent3" w:themeFillTint="33"/>
+    </w:tcPr>
+    <w:tblStylePr w:type="firstRow">
+      <w:rPr>
+        <w:b/>
+        <w:bCs/>
+      </w:rPr>
+      <w:tblPr/>
+      <w:tcPr>
+        <w:shd w:val="clear" w:color="auto" w:fill="D6E3BC" w:themeFill="accent3" w:themeFillTint="66"/>
+      </w:tcPr>
+    </w:tblStylePr>
+    <w:tblStylePr w:type="lastRow">
+      <w:rPr>
+        <w:b/>
+        <w:bCs/>
+        <w:color w:val="000000" w:themeColor="text1"/>
+      </w:rPr>
+      <w:tblPr/>
+      <w:tcPr>
+        <w:shd w:val="clear" w:color="auto" w:fill="D6E3BC" w:themeFill="accent3" w:themeFillTint="66"/>
+      </w:tcPr>
+    </w:tblStylePr>
+    <w:tblStylePr w:type="firstCol">
+      <w:rPr>
+        <w:color w:val="FFFFFF" w:themeColor="background1"/>
+      </w:rPr>
+      <w:tblPr/>
+      <w:tcPr>
+        <w:shd w:val="clear" w:color="auto" w:fill="76923C" w:themeFill="accent3" w:themeFillShade="BF"/>
+      </w:tcPr>
+    </w:tblStylePr>
+    <w:tblStylePr w:type="lastCol">
+      <w:rPr>
+        <w:color w:val="FFFFFF" w:themeColor="background1"/>
+      </w:rPr>
+      <w:tblPr/>
+      <w:tcPr>
+        <w:shd w:val="clear" w:color="auto" w:fill="76923C" w:themeFill="accent3" w:themeFillShade="BF"/>
+      </w:tcPr>
+    </w:tblStylePr>
+    <w:tblStylePr w:type="band1Vert">
+      <w:tblPr/>
+      <w:tcPr>
+        <w:shd w:val="clear" w:color="auto" w:fill="CDDDAC" w:themeFill="accent3" w:themeFillTint="7F"/>
+      </w:tcPr>
+    </w:tblStylePr>
+    <w:tblStylePr w:type="band1Horz">
+      <w:tblPr/>
+      <w:tcPr>
+        <w:shd w:val="clear" w:color="auto" w:fill="CDDDAC" w:themeFill="accent3" w:themeFillTint="7F"/>
+      </w:tcPr>
+    </w:tblStylePr>
   </w:style>
 </w:styles>
 </file>
@@ -6226,7 +7215,7 @@
 </file>
 
 <file path=customXml/itemProps1.xml><?xml version="1.0" encoding="utf-8"?>
-<ds:datastoreItem xmlns:ds="http://schemas.openxmlformats.org/officeDocument/2006/customXml" ds:itemID="{B8BF9786-CFB2-4D90-A813-799F21156F85}">
+<ds:datastoreItem xmlns:ds="http://schemas.openxmlformats.org/officeDocument/2006/customXml" ds:itemID="{3F3A7FC2-650B-4FAF-888A-6ADD9FA4418F}">
   <ds:schemaRefs>
     <ds:schemaRef ds:uri="http://schemas.openxmlformats.org/officeDocument/2006/bibliography"/>
   </ds:schemaRefs>

</xml_diff>